<commit_message>
Adding edited docx files from Lab1-4 and Lab6
</commit_message>
<xml_diff>
--- a/Term_4/KTP/Lab1/КТП_БСТ2001_Ибодуллоев_№1.docx
+++ b/Term_4/KTP/Lab1/КТП_БСТ2001_Ибодуллоев_№1.docx
@@ -359,6 +359,16 @@
     <w:p>
       <w:pPr>
         <w:spacing w:after="0" w:line="360" w:lineRule="auto"/>
+        <w:rPr>
+          <w:szCs w:val="28"/>
+        </w:rPr>
+      </w:pPr>
+    </w:p>
+    <w:p>
+      <w:pPr>
+        <w:spacing w:after="0" w:line="360" w:lineRule="auto"/>
+        <w:ind w:firstLine="851"/>
+        <w:jc w:val="center"/>
         <w:rPr>
           <w:szCs w:val="28"/>
         </w:rPr>
@@ -478,34 +488,11 @@
           <w:szCs w:val="28"/>
         </w:rPr>
       </w:pPr>
-      <w:proofErr w:type="spellStart"/>
-      <w:r>
-        <w:rPr>
-          <w:szCs w:val="28"/>
-        </w:rPr>
-        <w:t>Ибодуллоев</w:t>
-      </w:r>
-      <w:proofErr w:type="spellEnd"/>
-      <w:r>
-        <w:rPr>
-          <w:szCs w:val="28"/>
-        </w:rPr>
-        <w:t xml:space="preserve"> У.Х.</w:t>
-      </w:r>
-    </w:p>
-    <w:p>
-      <w:pPr>
-        <w:spacing w:after="0" w:line="360" w:lineRule="auto"/>
-        <w:ind w:left="5387"/>
-        <w:rPr>
-          <w:szCs w:val="28"/>
-        </w:rPr>
-      </w:pPr>
-      <w:r>
-        <w:rPr>
-          <w:szCs w:val="28"/>
-        </w:rPr>
-        <w:t xml:space="preserve">Вариант </w:t>
+      <w:r>
+        <w:rPr>
+          <w:szCs w:val="28"/>
+        </w:rPr>
+        <w:t>Ибодуллоев У.Х.</w:t>
       </w:r>
       <w:bookmarkStart w:id="33" w:name="_Toc534655552"/>
       <w:bookmarkStart w:id="34" w:name="_Toc26441164"/>
@@ -518,12 +505,6 @@
       <w:bookmarkStart w:id="41" w:name="_Toc27237162"/>
       <w:bookmarkStart w:id="42" w:name="_Toc27648847"/>
       <w:bookmarkStart w:id="43" w:name="_Toc29934949"/>
-      <w:r>
-        <w:rPr>
-          <w:szCs w:val="28"/>
-        </w:rPr>
-        <w:t>7</w:t>
-      </w:r>
     </w:p>
     <w:p>
       <w:pPr>
@@ -537,7 +518,19 @@
         <w:rPr>
           <w:szCs w:val="28"/>
         </w:rPr>
-        <w:t>Проверил:</w:t>
+        <w:t>Проверил</w:t>
+      </w:r>
+      <w:r>
+        <w:rPr>
+          <w:szCs w:val="28"/>
+        </w:rPr>
+        <w:t>а</w:t>
+      </w:r>
+      <w:r>
+        <w:rPr>
+          <w:szCs w:val="28"/>
+        </w:rPr>
+        <w:t>:</w:t>
       </w:r>
       <w:bookmarkEnd w:id="33"/>
       <w:bookmarkEnd w:id="34"/>
@@ -567,21 +560,7 @@
         <w:rPr>
           <w:szCs w:val="28"/>
         </w:rPr>
-        <w:t xml:space="preserve">Ст. преп. </w:t>
-      </w:r>
-      <w:proofErr w:type="spellStart"/>
-      <w:r>
-        <w:rPr>
-          <w:szCs w:val="28"/>
-        </w:rPr>
-        <w:t>Полянцева</w:t>
-      </w:r>
-      <w:proofErr w:type="spellEnd"/>
-      <w:r>
-        <w:rPr>
-          <w:szCs w:val="28"/>
-        </w:rPr>
-        <w:t xml:space="preserve"> К. А.</w:t>
+        <w:t>Ст. преп. Полянцева К. А.</w:t>
       </w:r>
     </w:p>
     <w:p>
@@ -802,7 +781,6 @@
           </w:rPr>
           <w:t>://</w:t>
         </w:r>
-        <w:proofErr w:type="spellStart"/>
         <w:r>
           <w:rPr>
             <w:rStyle w:val="ab"/>
@@ -810,7 +788,6 @@
           </w:rPr>
           <w:t>github</w:t>
         </w:r>
-        <w:proofErr w:type="spellEnd"/>
         <w:r>
           <w:rPr>
             <w:rStyle w:val="ab"/>
@@ -893,13 +870,7 @@
           <w:rPr>
             <w:rStyle w:val="ab"/>
           </w:rPr>
-          <w:t>_4</w:t>
-        </w:r>
-        <w:r>
-          <w:rPr>
-            <w:rStyle w:val="ab"/>
-          </w:rPr>
-          <w:t>/</w:t>
+          <w:t>_4/</w:t>
         </w:r>
         <w:r>
           <w:rPr>
@@ -1031,7 +1002,6 @@
         </w:rPr>
         <w:t xml:space="preserve">public static void </w:t>
       </w:r>
-      <w:proofErr w:type="gramStart"/>
       <w:r>
         <w:rPr>
           <w:rFonts w:ascii="Courier New" w:eastAsia="Times New Roman" w:hAnsi="Courier New" w:cs="Courier New"/>
@@ -1050,40 +1020,7 @@
           <w:szCs w:val="20"/>
           <w:lang w:val="en-US" w:eastAsia="ru-RU"/>
         </w:rPr>
-        <w:t>(</w:t>
-      </w:r>
-      <w:proofErr w:type="gramEnd"/>
-      <w:r>
-        <w:rPr>
-          <w:rFonts w:ascii="Courier New" w:eastAsia="Times New Roman" w:hAnsi="Courier New" w:cs="Courier New"/>
-          <w:color w:val="A9B7C6"/>
-          <w:sz w:val="20"/>
-          <w:szCs w:val="20"/>
-          <w:lang w:val="en-US" w:eastAsia="ru-RU"/>
-        </w:rPr>
-        <w:t xml:space="preserve">String[] </w:t>
-      </w:r>
-      <w:proofErr w:type="spellStart"/>
-      <w:r>
-        <w:rPr>
-          <w:rFonts w:ascii="Courier New" w:eastAsia="Times New Roman" w:hAnsi="Courier New" w:cs="Courier New"/>
-          <w:color w:val="A9B7C6"/>
-          <w:sz w:val="20"/>
-          <w:szCs w:val="20"/>
-          <w:lang w:val="en-US" w:eastAsia="ru-RU"/>
-        </w:rPr>
-        <w:t>args</w:t>
-      </w:r>
-      <w:proofErr w:type="spellEnd"/>
-      <w:r>
-        <w:rPr>
-          <w:rFonts w:ascii="Courier New" w:eastAsia="Times New Roman" w:hAnsi="Courier New" w:cs="Courier New"/>
-          <w:color w:val="A9B7C6"/>
-          <w:sz w:val="20"/>
-          <w:szCs w:val="20"/>
-          <w:lang w:val="en-US" w:eastAsia="ru-RU"/>
-        </w:rPr>
-        <w:t>) {</w:t>
+        <w:t>(String[] args) {</w:t>
       </w:r>
       <w:r>
         <w:rPr>
@@ -1126,27 +1063,15 @@
         </w:rPr>
         <w:t xml:space="preserve">int </w:t>
       </w:r>
-      <w:proofErr w:type="spellStart"/>
-      <w:r>
-        <w:rPr>
-          <w:rFonts w:ascii="Courier New" w:eastAsia="Times New Roman" w:hAnsi="Courier New" w:cs="Courier New"/>
-          <w:color w:val="A9B7C6"/>
-          <w:sz w:val="20"/>
-          <w:szCs w:val="20"/>
-          <w:lang w:val="en-US" w:eastAsia="ru-RU"/>
-        </w:rPr>
-        <w:t>i</w:t>
-      </w:r>
-      <w:proofErr w:type="spellEnd"/>
-      <w:r>
-        <w:rPr>
-          <w:rFonts w:ascii="Courier New" w:eastAsia="Times New Roman" w:hAnsi="Courier New" w:cs="Courier New"/>
-          <w:color w:val="A9B7C6"/>
-          <w:sz w:val="20"/>
-          <w:szCs w:val="20"/>
-          <w:lang w:val="en-US" w:eastAsia="ru-RU"/>
-        </w:rPr>
-        <w:t xml:space="preserve"> = </w:t>
+      <w:r>
+        <w:rPr>
+          <w:rFonts w:ascii="Courier New" w:eastAsia="Times New Roman" w:hAnsi="Courier New" w:cs="Courier New"/>
+          <w:color w:val="A9B7C6"/>
+          <w:sz w:val="20"/>
+          <w:szCs w:val="20"/>
+          <w:lang w:val="en-US" w:eastAsia="ru-RU"/>
+        </w:rPr>
+        <w:t xml:space="preserve">i = </w:t>
       </w:r>
       <w:r>
         <w:rPr>
@@ -1168,27 +1093,15 @@
         </w:rPr>
         <w:t xml:space="preserve">; </w:t>
       </w:r>
-      <w:proofErr w:type="spellStart"/>
-      <w:r>
-        <w:rPr>
-          <w:rFonts w:ascii="Courier New" w:eastAsia="Times New Roman" w:hAnsi="Courier New" w:cs="Courier New"/>
-          <w:color w:val="A9B7C6"/>
-          <w:sz w:val="20"/>
-          <w:szCs w:val="20"/>
-          <w:lang w:val="en-US" w:eastAsia="ru-RU"/>
-        </w:rPr>
-        <w:t>i</w:t>
-      </w:r>
-      <w:proofErr w:type="spellEnd"/>
-      <w:r>
-        <w:rPr>
-          <w:rFonts w:ascii="Courier New" w:eastAsia="Times New Roman" w:hAnsi="Courier New" w:cs="Courier New"/>
-          <w:color w:val="A9B7C6"/>
-          <w:sz w:val="20"/>
-          <w:szCs w:val="20"/>
-          <w:lang w:val="en-US" w:eastAsia="ru-RU"/>
-        </w:rPr>
-        <w:t xml:space="preserve"> &lt; </w:t>
+      <w:r>
+        <w:rPr>
+          <w:rFonts w:ascii="Courier New" w:eastAsia="Times New Roman" w:hAnsi="Courier New" w:cs="Courier New"/>
+          <w:color w:val="A9B7C6"/>
+          <w:sz w:val="20"/>
+          <w:szCs w:val="20"/>
+          <w:lang w:val="en-US" w:eastAsia="ru-RU"/>
+        </w:rPr>
+        <w:t xml:space="preserve">i &lt; </w:t>
       </w:r>
       <w:r>
         <w:rPr>
@@ -1210,27 +1123,15 @@
         </w:rPr>
         <w:t xml:space="preserve">; </w:t>
       </w:r>
-      <w:proofErr w:type="spellStart"/>
-      <w:r>
-        <w:rPr>
-          <w:rFonts w:ascii="Courier New" w:eastAsia="Times New Roman" w:hAnsi="Courier New" w:cs="Courier New"/>
-          <w:color w:val="A9B7C6"/>
-          <w:sz w:val="20"/>
-          <w:szCs w:val="20"/>
-          <w:lang w:val="en-US" w:eastAsia="ru-RU"/>
-        </w:rPr>
-        <w:t>i</w:t>
-      </w:r>
-      <w:proofErr w:type="spellEnd"/>
-      <w:r>
-        <w:rPr>
-          <w:rFonts w:ascii="Courier New" w:eastAsia="Times New Roman" w:hAnsi="Courier New" w:cs="Courier New"/>
-          <w:color w:val="A9B7C6"/>
-          <w:sz w:val="20"/>
-          <w:szCs w:val="20"/>
-          <w:lang w:val="en-US" w:eastAsia="ru-RU"/>
-        </w:rPr>
-        <w:t>++) {</w:t>
+      <w:r>
+        <w:rPr>
+          <w:rFonts w:ascii="Courier New" w:eastAsia="Times New Roman" w:hAnsi="Courier New" w:cs="Courier New"/>
+          <w:color w:val="A9B7C6"/>
+          <w:sz w:val="20"/>
+          <w:szCs w:val="20"/>
+          <w:lang w:val="en-US" w:eastAsia="ru-RU"/>
+        </w:rPr>
+        <w:t>i++) {</w:t>
       </w:r>
       <w:r>
         <w:rPr>
@@ -1263,7 +1164,6 @@
         </w:rPr>
         <w:t>(</w:t>
       </w:r>
-      <w:proofErr w:type="spellStart"/>
       <w:r>
         <w:rPr>
           <w:rFonts w:ascii="Courier New" w:eastAsia="Times New Roman" w:hAnsi="Courier New" w:cs="Courier New"/>
@@ -1276,38 +1176,15 @@
         </w:rPr>
         <w:t>isPrime</w:t>
       </w:r>
-      <w:proofErr w:type="spellEnd"/>
-      <w:r>
-        <w:rPr>
-          <w:rFonts w:ascii="Courier New" w:eastAsia="Times New Roman" w:hAnsi="Courier New" w:cs="Courier New"/>
-          <w:color w:val="A9B7C6"/>
-          <w:sz w:val="20"/>
-          <w:szCs w:val="20"/>
-          <w:lang w:val="en-US" w:eastAsia="ru-RU"/>
-        </w:rPr>
-        <w:t>(</w:t>
-      </w:r>
-      <w:proofErr w:type="spellStart"/>
-      <w:r>
-        <w:rPr>
-          <w:rFonts w:ascii="Courier New" w:eastAsia="Times New Roman" w:hAnsi="Courier New" w:cs="Courier New"/>
-          <w:color w:val="A9B7C6"/>
-          <w:sz w:val="20"/>
-          <w:szCs w:val="20"/>
-          <w:lang w:val="en-US" w:eastAsia="ru-RU"/>
-        </w:rPr>
-        <w:t>i</w:t>
-      </w:r>
-      <w:proofErr w:type="spellEnd"/>
-      <w:r>
-        <w:rPr>
-          <w:rFonts w:ascii="Courier New" w:eastAsia="Times New Roman" w:hAnsi="Courier New" w:cs="Courier New"/>
-          <w:color w:val="A9B7C6"/>
-          <w:sz w:val="20"/>
-          <w:szCs w:val="20"/>
-          <w:lang w:val="en-US" w:eastAsia="ru-RU"/>
-        </w:rPr>
-        <w:t>)) {</w:t>
+      <w:r>
+        <w:rPr>
+          <w:rFonts w:ascii="Courier New" w:eastAsia="Times New Roman" w:hAnsi="Courier New" w:cs="Courier New"/>
+          <w:color w:val="A9B7C6"/>
+          <w:sz w:val="20"/>
+          <w:szCs w:val="20"/>
+          <w:lang w:val="en-US" w:eastAsia="ru-RU"/>
+        </w:rPr>
+        <w:t>(i)) {</w:t>
       </w:r>
       <w:r>
         <w:rPr>
@@ -1318,18 +1195,7 @@
           <w:lang w:val="en-US" w:eastAsia="ru-RU"/>
         </w:rPr>
         <w:br/>
-        <w:t xml:space="preserve">                </w:t>
-      </w:r>
-      <w:proofErr w:type="spellStart"/>
-      <w:r>
-        <w:rPr>
-          <w:rFonts w:ascii="Courier New" w:eastAsia="Times New Roman" w:hAnsi="Courier New" w:cs="Courier New"/>
-          <w:color w:val="A9B7C6"/>
-          <w:sz w:val="20"/>
-          <w:szCs w:val="20"/>
-          <w:lang w:val="en-US" w:eastAsia="ru-RU"/>
-        </w:rPr>
-        <w:t>System.</w:t>
+        <w:t xml:space="preserve">                System.</w:t>
       </w:r>
       <w:r>
         <w:rPr>
@@ -1351,40 +1217,7 @@
           <w:szCs w:val="20"/>
           <w:lang w:val="en-US" w:eastAsia="ru-RU"/>
         </w:rPr>
-        <w:t>.println</w:t>
-      </w:r>
-      <w:proofErr w:type="spellEnd"/>
-      <w:r>
-        <w:rPr>
-          <w:rFonts w:ascii="Courier New" w:eastAsia="Times New Roman" w:hAnsi="Courier New" w:cs="Courier New"/>
-          <w:color w:val="A9B7C6"/>
-          <w:sz w:val="20"/>
-          <w:szCs w:val="20"/>
-          <w:lang w:val="en-US" w:eastAsia="ru-RU"/>
-        </w:rPr>
-        <w:t>(</w:t>
-      </w:r>
-      <w:proofErr w:type="spellStart"/>
-      <w:r>
-        <w:rPr>
-          <w:rFonts w:ascii="Courier New" w:eastAsia="Times New Roman" w:hAnsi="Courier New" w:cs="Courier New"/>
-          <w:color w:val="A9B7C6"/>
-          <w:sz w:val="20"/>
-          <w:szCs w:val="20"/>
-          <w:lang w:val="en-US" w:eastAsia="ru-RU"/>
-        </w:rPr>
-        <w:t>i</w:t>
-      </w:r>
-      <w:proofErr w:type="spellEnd"/>
-      <w:r>
-        <w:rPr>
-          <w:rFonts w:ascii="Courier New" w:eastAsia="Times New Roman" w:hAnsi="Courier New" w:cs="Courier New"/>
-          <w:color w:val="A9B7C6"/>
-          <w:sz w:val="20"/>
-          <w:szCs w:val="20"/>
-          <w:lang w:val="en-US" w:eastAsia="ru-RU"/>
-        </w:rPr>
-        <w:t>)</w:t>
+        <w:t>.println(i)</w:t>
       </w:r>
       <w:r>
         <w:rPr>
@@ -1619,31 +1452,8 @@
           <w:szCs w:val="20"/>
           <w:lang w:val="en-US" w:eastAsia="ru-RU"/>
         </w:rPr>
-        <w:t xml:space="preserve">public static </w:t>
-      </w:r>
-      <w:proofErr w:type="spellStart"/>
-      <w:r>
-        <w:rPr>
-          <w:rFonts w:ascii="Courier New" w:eastAsia="Times New Roman" w:hAnsi="Courier New" w:cs="Courier New"/>
-          <w:color w:val="CC7832"/>
-          <w:sz w:val="20"/>
-          <w:szCs w:val="20"/>
-          <w:lang w:val="en-US" w:eastAsia="ru-RU"/>
-        </w:rPr>
-        <w:t>boolean</w:t>
-      </w:r>
-      <w:proofErr w:type="spellEnd"/>
-      <w:r>
-        <w:rPr>
-          <w:rFonts w:ascii="Courier New" w:eastAsia="Times New Roman" w:hAnsi="Courier New" w:cs="Courier New"/>
-          <w:color w:val="CC7832"/>
-          <w:sz w:val="20"/>
-          <w:szCs w:val="20"/>
-          <w:lang w:val="en-US" w:eastAsia="ru-RU"/>
-        </w:rPr>
-        <w:t xml:space="preserve"> </w:t>
-      </w:r>
-      <w:proofErr w:type="spellStart"/>
+        <w:t xml:space="preserve">public static boolean </w:t>
+      </w:r>
       <w:r>
         <w:rPr>
           <w:rFonts w:ascii="Courier New" w:eastAsia="Times New Roman" w:hAnsi="Courier New" w:cs="Courier New"/>
@@ -1654,7 +1464,6 @@
         </w:rPr>
         <w:t>isPrime</w:t>
       </w:r>
-      <w:proofErr w:type="spellEnd"/>
       <w:r>
         <w:rPr>
           <w:rFonts w:ascii="Courier New" w:eastAsia="Times New Roman" w:hAnsi="Courier New" w:cs="Courier New"/>
@@ -1726,27 +1535,15 @@
         </w:rPr>
         <w:t xml:space="preserve">int </w:t>
       </w:r>
-      <w:proofErr w:type="spellStart"/>
-      <w:r>
-        <w:rPr>
-          <w:rFonts w:ascii="Courier New" w:eastAsia="Times New Roman" w:hAnsi="Courier New" w:cs="Courier New"/>
-          <w:color w:val="A9B7C6"/>
-          <w:sz w:val="20"/>
-          <w:szCs w:val="20"/>
-          <w:lang w:val="en-US" w:eastAsia="ru-RU"/>
-        </w:rPr>
-        <w:t>i</w:t>
-      </w:r>
-      <w:proofErr w:type="spellEnd"/>
-      <w:r>
-        <w:rPr>
-          <w:rFonts w:ascii="Courier New" w:eastAsia="Times New Roman" w:hAnsi="Courier New" w:cs="Courier New"/>
-          <w:color w:val="A9B7C6"/>
-          <w:sz w:val="20"/>
-          <w:szCs w:val="20"/>
-          <w:lang w:val="en-US" w:eastAsia="ru-RU"/>
-        </w:rPr>
-        <w:t xml:space="preserve"> = </w:t>
+      <w:r>
+        <w:rPr>
+          <w:rFonts w:ascii="Courier New" w:eastAsia="Times New Roman" w:hAnsi="Courier New" w:cs="Courier New"/>
+          <w:color w:val="A9B7C6"/>
+          <w:sz w:val="20"/>
+          <w:szCs w:val="20"/>
+          <w:lang w:val="en-US" w:eastAsia="ru-RU"/>
+        </w:rPr>
+        <w:t xml:space="preserve">i = </w:t>
       </w:r>
       <w:r>
         <w:rPr>
@@ -1768,27 +1565,15 @@
         </w:rPr>
         <w:t xml:space="preserve">; </w:t>
       </w:r>
-      <w:proofErr w:type="spellStart"/>
-      <w:r>
-        <w:rPr>
-          <w:rFonts w:ascii="Courier New" w:eastAsia="Times New Roman" w:hAnsi="Courier New" w:cs="Courier New"/>
-          <w:color w:val="A9B7C6"/>
-          <w:sz w:val="20"/>
-          <w:szCs w:val="20"/>
-          <w:lang w:val="en-US" w:eastAsia="ru-RU"/>
-        </w:rPr>
-        <w:t>i</w:t>
-      </w:r>
-      <w:proofErr w:type="spellEnd"/>
-      <w:r>
-        <w:rPr>
-          <w:rFonts w:ascii="Courier New" w:eastAsia="Times New Roman" w:hAnsi="Courier New" w:cs="Courier New"/>
-          <w:color w:val="A9B7C6"/>
-          <w:sz w:val="20"/>
-          <w:szCs w:val="20"/>
-          <w:lang w:val="en-US" w:eastAsia="ru-RU"/>
-        </w:rPr>
-        <w:t xml:space="preserve"> &lt; n</w:t>
+      <w:r>
+        <w:rPr>
+          <w:rFonts w:ascii="Courier New" w:eastAsia="Times New Roman" w:hAnsi="Courier New" w:cs="Courier New"/>
+          <w:color w:val="A9B7C6"/>
+          <w:sz w:val="20"/>
+          <w:szCs w:val="20"/>
+          <w:lang w:val="en-US" w:eastAsia="ru-RU"/>
+        </w:rPr>
+        <w:t>i &lt; n</w:t>
       </w:r>
       <w:r>
         <w:rPr>
@@ -1800,27 +1585,15 @@
         </w:rPr>
         <w:t xml:space="preserve">; </w:t>
       </w:r>
-      <w:proofErr w:type="spellStart"/>
-      <w:r>
-        <w:rPr>
-          <w:rFonts w:ascii="Courier New" w:eastAsia="Times New Roman" w:hAnsi="Courier New" w:cs="Courier New"/>
-          <w:color w:val="A9B7C6"/>
-          <w:sz w:val="20"/>
-          <w:szCs w:val="20"/>
-          <w:lang w:val="en-US" w:eastAsia="ru-RU"/>
-        </w:rPr>
-        <w:t>i</w:t>
-      </w:r>
-      <w:proofErr w:type="spellEnd"/>
-      <w:r>
-        <w:rPr>
-          <w:rFonts w:ascii="Courier New" w:eastAsia="Times New Roman" w:hAnsi="Courier New" w:cs="Courier New"/>
-          <w:color w:val="A9B7C6"/>
-          <w:sz w:val="20"/>
-          <w:szCs w:val="20"/>
-          <w:lang w:val="en-US" w:eastAsia="ru-RU"/>
-        </w:rPr>
-        <w:t>++) {</w:t>
+      <w:r>
+        <w:rPr>
+          <w:rFonts w:ascii="Courier New" w:eastAsia="Times New Roman" w:hAnsi="Courier New" w:cs="Courier New"/>
+          <w:color w:val="A9B7C6"/>
+          <w:sz w:val="20"/>
+          <w:szCs w:val="20"/>
+          <w:lang w:val="en-US" w:eastAsia="ru-RU"/>
+        </w:rPr>
+        <w:t>i++) {</w:t>
       </w:r>
       <w:r>
         <w:rPr>
@@ -1851,29 +1624,7 @@
           <w:szCs w:val="20"/>
           <w:lang w:val="en-US" w:eastAsia="ru-RU"/>
         </w:rPr>
-        <w:t xml:space="preserve">(n % </w:t>
-      </w:r>
-      <w:proofErr w:type="spellStart"/>
-      <w:r>
-        <w:rPr>
-          <w:rFonts w:ascii="Courier New" w:eastAsia="Times New Roman" w:hAnsi="Courier New" w:cs="Courier New"/>
-          <w:color w:val="A9B7C6"/>
-          <w:sz w:val="20"/>
-          <w:szCs w:val="20"/>
-          <w:lang w:val="en-US" w:eastAsia="ru-RU"/>
-        </w:rPr>
-        <w:t>i</w:t>
-      </w:r>
-      <w:proofErr w:type="spellEnd"/>
-      <w:r>
-        <w:rPr>
-          <w:rFonts w:ascii="Courier New" w:eastAsia="Times New Roman" w:hAnsi="Courier New" w:cs="Courier New"/>
-          <w:color w:val="A9B7C6"/>
-          <w:sz w:val="20"/>
-          <w:szCs w:val="20"/>
-          <w:lang w:val="en-US" w:eastAsia="ru-RU"/>
-        </w:rPr>
-        <w:t xml:space="preserve"> == </w:t>
+        <w:t xml:space="preserve">(n % i == </w:t>
       </w:r>
       <w:r>
         <w:rPr>
@@ -2075,23 +1826,7 @@
           <w:color w:val="A9B7C6"/>
           <w:lang w:val="en-US"/>
         </w:rPr>
-        <w:t xml:space="preserve">(String[] </w:t>
-      </w:r>
-      <w:proofErr w:type="spellStart"/>
-      <w:r>
-        <w:rPr>
-          <w:color w:val="A9B7C6"/>
-          <w:lang w:val="en-US"/>
-        </w:rPr>
-        <w:t>args</w:t>
-      </w:r>
-      <w:proofErr w:type="spellEnd"/>
-      <w:r>
-        <w:rPr>
-          <w:color w:val="A9B7C6"/>
-          <w:lang w:val="en-US"/>
-        </w:rPr>
-        <w:t>) {</w:t>
+        <w:t>(String[] args) {</w:t>
       </w:r>
       <w:r>
         <w:rPr>
@@ -2122,21 +1857,12 @@
         </w:rPr>
         <w:t xml:space="preserve">int </w:t>
       </w:r>
-      <w:proofErr w:type="spellStart"/>
-      <w:r>
-        <w:rPr>
-          <w:color w:val="A9B7C6"/>
-          <w:lang w:val="en-US"/>
-        </w:rPr>
-        <w:t>i</w:t>
-      </w:r>
-      <w:proofErr w:type="spellEnd"/>
-      <w:r>
-        <w:rPr>
-          <w:color w:val="A9B7C6"/>
-          <w:lang w:val="en-US"/>
-        </w:rPr>
-        <w:t xml:space="preserve"> = </w:t>
+      <w:r>
+        <w:rPr>
+          <w:color w:val="A9B7C6"/>
+          <w:lang w:val="en-US"/>
+        </w:rPr>
+        <w:t xml:space="preserve">i = </w:t>
       </w:r>
       <w:r>
         <w:rPr>
@@ -2152,29 +1878,12 @@
         </w:rPr>
         <w:t xml:space="preserve">; </w:t>
       </w:r>
-      <w:proofErr w:type="spellStart"/>
-      <w:r>
-        <w:rPr>
-          <w:color w:val="A9B7C6"/>
-          <w:lang w:val="en-US"/>
-        </w:rPr>
-        <w:t>i</w:t>
-      </w:r>
-      <w:proofErr w:type="spellEnd"/>
-      <w:r>
-        <w:rPr>
-          <w:color w:val="A9B7C6"/>
-          <w:lang w:val="en-US"/>
-        </w:rPr>
-        <w:t xml:space="preserve"> &lt; </w:t>
-      </w:r>
-      <w:proofErr w:type="spellStart"/>
-      <w:r>
-        <w:rPr>
-          <w:color w:val="A9B7C6"/>
-          <w:lang w:val="en-US"/>
-        </w:rPr>
-        <w:t>args.</w:t>
+      <w:r>
+        <w:rPr>
+          <w:color w:val="A9B7C6"/>
+          <w:lang w:val="en-US"/>
+        </w:rPr>
+        <w:t>i &lt; args.</w:t>
       </w:r>
       <w:r>
         <w:rPr>
@@ -2183,7 +1892,6 @@
         </w:rPr>
         <w:t>length</w:t>
       </w:r>
-      <w:proofErr w:type="spellEnd"/>
       <w:r>
         <w:rPr>
           <w:color w:val="CC7832"/>
@@ -2191,21 +1899,12 @@
         </w:rPr>
         <w:t xml:space="preserve">; </w:t>
       </w:r>
-      <w:proofErr w:type="spellStart"/>
-      <w:r>
-        <w:rPr>
-          <w:color w:val="A9B7C6"/>
-          <w:lang w:val="en-US"/>
-        </w:rPr>
-        <w:t>i</w:t>
-      </w:r>
-      <w:proofErr w:type="spellEnd"/>
-      <w:r>
-        <w:rPr>
-          <w:color w:val="A9B7C6"/>
-          <w:lang w:val="en-US"/>
-        </w:rPr>
-        <w:t>++) {</w:t>
+      <w:r>
+        <w:rPr>
+          <w:color w:val="A9B7C6"/>
+          <w:lang w:val="en-US"/>
+        </w:rPr>
+        <w:t>i++) {</w:t>
       </w:r>
       <w:r>
         <w:rPr>
@@ -2213,39 +1912,7 @@
           <w:lang w:val="en-US"/>
         </w:rPr>
         <w:br/>
-        <w:t xml:space="preserve">            String str = </w:t>
-      </w:r>
-      <w:proofErr w:type="spellStart"/>
-      <w:r>
-        <w:rPr>
-          <w:color w:val="A9B7C6"/>
-          <w:lang w:val="en-US"/>
-        </w:rPr>
-        <w:t>args</w:t>
-      </w:r>
-      <w:proofErr w:type="spellEnd"/>
-      <w:r>
-        <w:rPr>
-          <w:color w:val="A9B7C6"/>
-          <w:lang w:val="en-US"/>
-        </w:rPr>
-        <w:t>[</w:t>
-      </w:r>
-      <w:proofErr w:type="spellStart"/>
-      <w:r>
-        <w:rPr>
-          <w:color w:val="A9B7C6"/>
-          <w:lang w:val="en-US"/>
-        </w:rPr>
-        <w:t>i</w:t>
-      </w:r>
-      <w:proofErr w:type="spellEnd"/>
-      <w:r>
-        <w:rPr>
-          <w:color w:val="A9B7C6"/>
-          <w:lang w:val="en-US"/>
-        </w:rPr>
-        <w:t>]</w:t>
+        <w:t xml:space="preserve">            String str = args[i]</w:t>
       </w:r>
       <w:r>
         <w:rPr>
@@ -2262,7 +1929,6 @@
         <w:br/>
         <w:t xml:space="preserve">            </w:t>
       </w:r>
-      <w:proofErr w:type="spellStart"/>
       <w:r>
         <w:rPr>
           <w:color w:val="A9B7C6"/>
@@ -2284,15 +1950,7 @@
           <w:color w:val="A9B7C6"/>
           <w:lang w:val="en-US"/>
         </w:rPr>
-        <w:t>.println</w:t>
-      </w:r>
-      <w:proofErr w:type="spellEnd"/>
-      <w:r>
-        <w:rPr>
-          <w:color w:val="A9B7C6"/>
-          <w:lang w:val="en-US"/>
-        </w:rPr>
-        <w:t xml:space="preserve">(str + </w:t>
+        <w:t xml:space="preserve">.println(str + </w:t>
       </w:r>
       <w:r>
         <w:rPr>
@@ -2306,15 +1964,7 @@
           <w:color w:val="A9B7C6"/>
           <w:lang w:val="en-US"/>
         </w:rPr>
-        <w:t xml:space="preserve">+ </w:t>
-      </w:r>
-      <w:proofErr w:type="spellStart"/>
-      <w:r>
-        <w:rPr>
-          <w:color w:val="A9B7C6"/>
-          <w:lang w:val="en-US"/>
-        </w:rPr>
-        <w:t>Boolean.</w:t>
+        <w:t>+ Boolean.</w:t>
       </w:r>
       <w:r>
         <w:rPr>
@@ -2325,7 +1975,6 @@
         </w:rPr>
         <w:t>toString</w:t>
       </w:r>
-      <w:proofErr w:type="spellEnd"/>
       <w:r>
         <w:rPr>
           <w:color w:val="A9B7C6"/>
@@ -2333,7 +1982,6 @@
         </w:rPr>
         <w:t>(</w:t>
       </w:r>
-      <w:proofErr w:type="spellStart"/>
       <w:r>
         <w:rPr>
           <w:i/>
@@ -2343,7 +1991,6 @@
         </w:rPr>
         <w:t>isPalindrome</w:t>
       </w:r>
-      <w:proofErr w:type="spellEnd"/>
       <w:r>
         <w:rPr>
           <w:color w:val="A9B7C6"/>
@@ -2484,7 +2131,6 @@
         </w:rPr>
         <w:t xml:space="preserve">String </w:t>
       </w:r>
-      <w:proofErr w:type="spellStart"/>
       <w:r>
         <w:rPr>
           <w:color w:val="FFC66D"/>
@@ -2492,7 +2138,6 @@
         </w:rPr>
         <w:t>reverseString</w:t>
       </w:r>
-      <w:proofErr w:type="spellEnd"/>
       <w:r>
         <w:rPr>
           <w:color w:val="A9B7C6"/>
@@ -2544,37 +2189,12 @@
         </w:rPr>
         <w:t xml:space="preserve">int </w:t>
       </w:r>
-      <w:proofErr w:type="spellStart"/>
-      <w:r>
-        <w:rPr>
-          <w:color w:val="A9B7C6"/>
-          <w:lang w:val="en-US"/>
-        </w:rPr>
-        <w:t>i</w:t>
-      </w:r>
-      <w:proofErr w:type="spellEnd"/>
-      <w:r>
-        <w:rPr>
-          <w:color w:val="A9B7C6"/>
-          <w:lang w:val="en-US"/>
-        </w:rPr>
-        <w:t xml:space="preserve"> = </w:t>
-      </w:r>
-      <w:proofErr w:type="spellStart"/>
-      <w:r>
-        <w:rPr>
-          <w:color w:val="A9B7C6"/>
-          <w:lang w:val="en-US"/>
-        </w:rPr>
-        <w:t>str.length</w:t>
-      </w:r>
-      <w:proofErr w:type="spellEnd"/>
-      <w:r>
-        <w:rPr>
-          <w:color w:val="A9B7C6"/>
-          <w:lang w:val="en-US"/>
-        </w:rPr>
-        <w:t>()-</w:t>
+      <w:r>
+        <w:rPr>
+          <w:color w:val="A9B7C6"/>
+          <w:lang w:val="en-US"/>
+        </w:rPr>
+        <w:t>i = str.length()-</w:t>
       </w:r>
       <w:r>
         <w:rPr>
@@ -2590,21 +2210,12 @@
         </w:rPr>
         <w:t xml:space="preserve">; </w:t>
       </w:r>
-      <w:proofErr w:type="spellStart"/>
-      <w:r>
-        <w:rPr>
-          <w:color w:val="A9B7C6"/>
-          <w:lang w:val="en-US"/>
-        </w:rPr>
-        <w:t>i</w:t>
-      </w:r>
-      <w:proofErr w:type="spellEnd"/>
-      <w:r>
-        <w:rPr>
-          <w:color w:val="A9B7C6"/>
-          <w:lang w:val="en-US"/>
-        </w:rPr>
-        <w:t xml:space="preserve"> &gt;= </w:t>
+      <w:r>
+        <w:rPr>
+          <w:color w:val="A9B7C6"/>
+          <w:lang w:val="en-US"/>
+        </w:rPr>
+        <w:t xml:space="preserve">i &gt;= </w:t>
       </w:r>
       <w:r>
         <w:rPr>
@@ -2620,21 +2231,12 @@
         </w:rPr>
         <w:t xml:space="preserve">; </w:t>
       </w:r>
-      <w:proofErr w:type="spellStart"/>
-      <w:r>
-        <w:rPr>
-          <w:color w:val="A9B7C6"/>
-          <w:lang w:val="en-US"/>
-        </w:rPr>
-        <w:t>i</w:t>
-      </w:r>
-      <w:proofErr w:type="spellEnd"/>
-      <w:r>
-        <w:rPr>
-          <w:color w:val="A9B7C6"/>
-          <w:lang w:val="en-US"/>
-        </w:rPr>
-        <w:t>--) {</w:t>
+      <w:r>
+        <w:rPr>
+          <w:color w:val="A9B7C6"/>
+          <w:lang w:val="en-US"/>
+        </w:rPr>
+        <w:t>i--) {</w:t>
       </w:r>
       <w:r>
         <w:rPr>
@@ -2642,39 +2244,7 @@
           <w:lang w:val="en-US"/>
         </w:rPr>
         <w:br/>
-        <w:t xml:space="preserve">            reverse += </w:t>
-      </w:r>
-      <w:proofErr w:type="spellStart"/>
-      <w:r>
-        <w:rPr>
-          <w:color w:val="A9B7C6"/>
-          <w:lang w:val="en-US"/>
-        </w:rPr>
-        <w:t>str.charAt</w:t>
-      </w:r>
-      <w:proofErr w:type="spellEnd"/>
-      <w:r>
-        <w:rPr>
-          <w:color w:val="A9B7C6"/>
-          <w:lang w:val="en-US"/>
-        </w:rPr>
-        <w:t>(</w:t>
-      </w:r>
-      <w:proofErr w:type="spellStart"/>
-      <w:r>
-        <w:rPr>
-          <w:color w:val="A9B7C6"/>
-          <w:lang w:val="en-US"/>
-        </w:rPr>
-        <w:t>i</w:t>
-      </w:r>
-      <w:proofErr w:type="spellEnd"/>
-      <w:r>
-        <w:rPr>
-          <w:color w:val="A9B7C6"/>
-          <w:lang w:val="en-US"/>
-        </w:rPr>
-        <w:t>)</w:t>
+        <w:t xml:space="preserve">            reverse += str.charAt(i)</w:t>
       </w:r>
       <w:r>
         <w:rPr>
@@ -2822,25 +2392,8 @@
           <w:color w:val="CC7832"/>
           <w:lang w:val="en-US"/>
         </w:rPr>
-        <w:t xml:space="preserve">public static </w:t>
-      </w:r>
-      <w:proofErr w:type="spellStart"/>
-      <w:r>
-        <w:rPr>
-          <w:color w:val="CC7832"/>
-          <w:lang w:val="en-US"/>
-        </w:rPr>
-        <w:t>boolean</w:t>
-      </w:r>
-      <w:proofErr w:type="spellEnd"/>
-      <w:r>
-        <w:rPr>
-          <w:color w:val="CC7832"/>
-          <w:lang w:val="en-US"/>
-        </w:rPr>
-        <w:t xml:space="preserve"> </w:t>
-      </w:r>
-      <w:proofErr w:type="spellStart"/>
+        <w:t xml:space="preserve">public static boolean </w:t>
+      </w:r>
       <w:r>
         <w:rPr>
           <w:color w:val="FFC66D"/>
@@ -2848,7 +2401,6 @@
         </w:rPr>
         <w:t>isPalindrome</w:t>
       </w:r>
-      <w:proofErr w:type="spellEnd"/>
       <w:r>
         <w:rPr>
           <w:color w:val="A9B7C6"/>
@@ -2900,37 +2452,12 @@
         </w:rPr>
         <w:t xml:space="preserve">int </w:t>
       </w:r>
-      <w:proofErr w:type="spellStart"/>
-      <w:r>
-        <w:rPr>
-          <w:color w:val="A9B7C6"/>
-          <w:lang w:val="en-US"/>
-        </w:rPr>
-        <w:t>i</w:t>
-      </w:r>
-      <w:proofErr w:type="spellEnd"/>
-      <w:r>
-        <w:rPr>
-          <w:color w:val="A9B7C6"/>
-          <w:lang w:val="en-US"/>
-        </w:rPr>
-        <w:t xml:space="preserve"> = </w:t>
-      </w:r>
-      <w:proofErr w:type="spellStart"/>
-      <w:r>
-        <w:rPr>
-          <w:color w:val="A9B7C6"/>
-          <w:lang w:val="en-US"/>
-        </w:rPr>
-        <w:t>str.length</w:t>
-      </w:r>
-      <w:proofErr w:type="spellEnd"/>
-      <w:r>
-        <w:rPr>
-          <w:color w:val="A9B7C6"/>
-          <w:lang w:val="en-US"/>
-        </w:rPr>
-        <w:t>()-</w:t>
+      <w:r>
+        <w:rPr>
+          <w:color w:val="A9B7C6"/>
+          <w:lang w:val="en-US"/>
+        </w:rPr>
+        <w:t>i = str.length()-</w:t>
       </w:r>
       <w:r>
         <w:rPr>
@@ -2946,21 +2473,12 @@
         </w:rPr>
         <w:t xml:space="preserve">; </w:t>
       </w:r>
-      <w:proofErr w:type="spellStart"/>
-      <w:r>
-        <w:rPr>
-          <w:color w:val="A9B7C6"/>
-          <w:lang w:val="en-US"/>
-        </w:rPr>
-        <w:t>i</w:t>
-      </w:r>
-      <w:proofErr w:type="spellEnd"/>
-      <w:r>
-        <w:rPr>
-          <w:color w:val="A9B7C6"/>
-          <w:lang w:val="en-US"/>
-        </w:rPr>
-        <w:t xml:space="preserve"> &gt;= </w:t>
+      <w:r>
+        <w:rPr>
+          <w:color w:val="A9B7C6"/>
+          <w:lang w:val="en-US"/>
+        </w:rPr>
+        <w:t xml:space="preserve">i &gt;= </w:t>
       </w:r>
       <w:r>
         <w:rPr>
@@ -2976,21 +2494,12 @@
         </w:rPr>
         <w:t xml:space="preserve">; </w:t>
       </w:r>
-      <w:proofErr w:type="spellStart"/>
-      <w:r>
-        <w:rPr>
-          <w:color w:val="A9B7C6"/>
-          <w:lang w:val="en-US"/>
-        </w:rPr>
-        <w:t>i</w:t>
-      </w:r>
-      <w:proofErr w:type="spellEnd"/>
-      <w:r>
-        <w:rPr>
-          <w:color w:val="A9B7C6"/>
-          <w:lang w:val="en-US"/>
-        </w:rPr>
-        <w:t>--) {</w:t>
+      <w:r>
+        <w:rPr>
+          <w:color w:val="A9B7C6"/>
+          <w:lang w:val="en-US"/>
+        </w:rPr>
+        <w:t>i--) {</w:t>
       </w:r>
       <w:r>
         <w:rPr>
@@ -2998,39 +2507,7 @@
           <w:lang w:val="en-US"/>
         </w:rPr>
         <w:br/>
-        <w:t xml:space="preserve">            res += </w:t>
-      </w:r>
-      <w:proofErr w:type="spellStart"/>
-      <w:r>
-        <w:rPr>
-          <w:color w:val="A9B7C6"/>
-          <w:lang w:val="en-US"/>
-        </w:rPr>
-        <w:t>str.charAt</w:t>
-      </w:r>
-      <w:proofErr w:type="spellEnd"/>
-      <w:r>
-        <w:rPr>
-          <w:color w:val="A9B7C6"/>
-          <w:lang w:val="en-US"/>
-        </w:rPr>
-        <w:t>(</w:t>
-      </w:r>
-      <w:proofErr w:type="spellStart"/>
-      <w:r>
-        <w:rPr>
-          <w:color w:val="A9B7C6"/>
-          <w:lang w:val="en-US"/>
-        </w:rPr>
-        <w:t>i</w:t>
-      </w:r>
-      <w:proofErr w:type="spellEnd"/>
-      <w:r>
-        <w:rPr>
-          <w:color w:val="A9B7C6"/>
-          <w:lang w:val="en-US"/>
-        </w:rPr>
-        <w:t>)</w:t>
+        <w:t xml:space="preserve">            res += str.charAt(i)</w:t>
       </w:r>
       <w:r>
         <w:rPr>
@@ -3074,25 +2551,8 @@
           <w:color w:val="A9B7C6"/>
           <w:lang w:val="en-US"/>
         </w:rPr>
-        <w:t>(</w:t>
-      </w:r>
-      <w:proofErr w:type="spellStart"/>
-      <w:r>
-        <w:rPr>
-          <w:color w:val="A9B7C6"/>
-          <w:lang w:val="en-US"/>
-        </w:rPr>
-        <w:t>res.equals</w:t>
-      </w:r>
-      <w:proofErr w:type="spellEnd"/>
-      <w:r>
-        <w:rPr>
-          <w:color w:val="A9B7C6"/>
-          <w:lang w:val="en-US"/>
-        </w:rPr>
-        <w:t>(</w:t>
-      </w:r>
-      <w:proofErr w:type="spellStart"/>
+        <w:t>(res.equals(</w:t>
+      </w:r>
       <w:r>
         <w:rPr>
           <w:i/>
@@ -3102,7 +2562,6 @@
         </w:rPr>
         <w:t>reverseString</w:t>
       </w:r>
-      <w:proofErr w:type="spellEnd"/>
       <w:r>
         <w:rPr>
           <w:color w:val="A9B7C6"/>
@@ -3245,6 +2704,9 @@
     </w:p>
     <w:p>
       <w:r>
+        <w:rPr>
+          <w:noProof/>
+        </w:rPr>
         <w:lastRenderedPageBreak/>
         <w:drawing>
           <wp:inline distT="0" distB="0" distL="0" distR="0" wp14:anchorId="4EAE7266" wp14:editId="5DC00D02">
@@ -3314,6 +2776,7 @@
       </w:pPr>
       <w:r>
         <w:rPr>
+          <w:noProof/>
           <w:lang w:val="en-US"/>
         </w:rPr>
         <w:drawing>

</xml_diff>